<commit_message>
Izmena nakon podataka dobijenih iz FR
Izmenjeno je nekoliko dokumenata. Dodata je opcija za odjavu korisnika.
</commit_message>
<xml_diff>
--- a/faza2/ssu/ССУ преглед продавница и производа.docx
+++ b/faza2/ssu/ССУ преглед продавница и производа.docx
@@ -2549,6 +2549,17 @@
           <w:lang w:val="sr-Cyrl-RS"/>
         </w:rPr>
       </w:pPr>
+      <w:bookmarkStart w:id="0" w:name="_GoBack"/>
+      <w:bookmarkEnd w:id="0"/>
+      <w:r>
+        <w:rPr>
+          <w:rFonts w:ascii="Times New Roman" w:hAnsi="Times New Roman" w:cs="Times New Roman"/>
+          <w:sz w:val="24"/>
+          <w:szCs w:val="24"/>
+          <w:lang w:val="sr-Cyrl-RS"/>
+        </w:rPr>
+        <w:t xml:space="preserve"> </w:t>
+      </w:r>
     </w:p>
     <w:p>
       <w:pPr>
@@ -2571,13 +2582,39 @@
           <w:szCs w:val="24"/>
           <w:lang w:val="sr-Cyrl-RS"/>
         </w:rPr>
-        <w:t>Корисник може да изабере наредну страну и претходну страницу за преглед продавница (уколико постоје) као и да сам одабере број странице на коју он жели да пређе након чега му се приказују продавнице које се налази на одабраној страници.</w:t>
+        <w:t xml:space="preserve">Кликом на неку од продавница излази му налог </w:t>
+      </w:r>
+      <w:r>
+        <w:rPr>
+          <w:rFonts w:ascii="Times New Roman" w:hAnsi="Times New Roman" w:cs="Times New Roman"/>
+          <w:sz w:val="24"/>
+          <w:szCs w:val="24"/>
+          <w:lang w:val="sr-Cyrl-RS"/>
+        </w:rPr>
+        <w:t xml:space="preserve">те </w:t>
+      </w:r>
+      <w:r>
+        <w:rPr>
+          <w:rFonts w:ascii="Times New Roman" w:hAnsi="Times New Roman" w:cs="Times New Roman"/>
+          <w:sz w:val="24"/>
+          <w:szCs w:val="24"/>
+          <w:lang w:val="sr-Cyrl-RS"/>
+        </w:rPr>
+        <w:t>продавнице са приказом свих производа које продавица нуди</w:t>
+      </w:r>
+      <w:r>
+        <w:rPr>
+          <w:rFonts w:ascii="Times New Roman" w:hAnsi="Times New Roman" w:cs="Times New Roman"/>
+          <w:sz w:val="24"/>
+          <w:szCs w:val="24"/>
+          <w:lang w:val="sr-Cyrl-RS"/>
+        </w:rPr>
+        <w:t xml:space="preserve"> као и описом те продавнице. Испод сваког производа налази се опис тог производа као и цена.</w:t>
       </w:r>
     </w:p>
     <w:p>
       <w:pPr>
         <w:pStyle w:val="ListParagraph"/>
-        <w:ind w:left="3024"/>
         <w:rPr>
           <w:rFonts w:ascii="Times New Roman" w:hAnsi="Times New Roman" w:cs="Times New Roman"/>
           <w:sz w:val="24"/>
@@ -2607,68 +2644,6 @@
           <w:szCs w:val="24"/>
           <w:lang w:val="sr-Cyrl-RS"/>
         </w:rPr>
-        <w:t xml:space="preserve">Кликом на неку од продавница излази му налог </w:t>
-      </w:r>
-      <w:r>
-        <w:rPr>
-          <w:rFonts w:ascii="Times New Roman" w:hAnsi="Times New Roman" w:cs="Times New Roman"/>
-          <w:sz w:val="24"/>
-          <w:szCs w:val="24"/>
-          <w:lang w:val="sr-Cyrl-RS"/>
-        </w:rPr>
-        <w:t xml:space="preserve">те </w:t>
-      </w:r>
-      <w:r>
-        <w:rPr>
-          <w:rFonts w:ascii="Times New Roman" w:hAnsi="Times New Roman" w:cs="Times New Roman"/>
-          <w:sz w:val="24"/>
-          <w:szCs w:val="24"/>
-          <w:lang w:val="sr-Cyrl-RS"/>
-        </w:rPr>
-        <w:t>продавнице са приказом свих производа које продавица нуди</w:t>
-      </w:r>
-      <w:r>
-        <w:rPr>
-          <w:rFonts w:ascii="Times New Roman" w:hAnsi="Times New Roman" w:cs="Times New Roman"/>
-          <w:sz w:val="24"/>
-          <w:szCs w:val="24"/>
-          <w:lang w:val="sr-Cyrl-RS"/>
-        </w:rPr>
-        <w:t xml:space="preserve"> као и описом те продавнице. Испод сваког производа налази се опис тог производа као и цена.</w:t>
-      </w:r>
-    </w:p>
-    <w:p>
-      <w:pPr>
-        <w:pStyle w:val="ListParagraph"/>
-        <w:rPr>
-          <w:rFonts w:ascii="Times New Roman" w:hAnsi="Times New Roman" w:cs="Times New Roman"/>
-          <w:sz w:val="24"/>
-          <w:szCs w:val="24"/>
-          <w:lang w:val="sr-Cyrl-RS"/>
-        </w:rPr>
-      </w:pPr>
-    </w:p>
-    <w:p>
-      <w:pPr>
-        <w:pStyle w:val="ListParagraph"/>
-        <w:numPr>
-          <w:ilvl w:val="0"/>
-          <w:numId w:val="11"/>
-        </w:numPr>
-        <w:rPr>
-          <w:rFonts w:ascii="Times New Roman" w:hAnsi="Times New Roman" w:cs="Times New Roman"/>
-          <w:sz w:val="24"/>
-          <w:szCs w:val="24"/>
-          <w:lang w:val="sr-Cyrl-RS"/>
-        </w:rPr>
-      </w:pPr>
-      <w:r>
-        <w:rPr>
-          <w:rFonts w:ascii="Times New Roman" w:hAnsi="Times New Roman" w:cs="Times New Roman"/>
-          <w:sz w:val="24"/>
-          <w:szCs w:val="24"/>
-          <w:lang w:val="sr-Cyrl-RS"/>
-        </w:rPr>
         <w:t>Поред прегледа производа, корисник може да изабере и опције за наручивање производа, као и за оцењивање продавнице.</w:t>
       </w:r>
     </w:p>
@@ -2848,6 +2823,7 @@
         <w:pStyle w:val="Style2"/>
       </w:pPr>
       <w:r>
+        <w:lastRenderedPageBreak/>
         <w:t>Предуслови</w:t>
       </w:r>
     </w:p>
@@ -2938,8 +2914,6 @@
         </w:rPr>
         <w:t>Нема.</w:t>
       </w:r>
-      <w:bookmarkStart w:id="0" w:name="_GoBack"/>
-      <w:bookmarkEnd w:id="0"/>
     </w:p>
     <w:sectPr>
       <w:headerReference w:type="default" r:id="rId9"/>
@@ -6221,7 +6195,7 @@
 </file>
 
 <file path=customXml/itemProps1.xml><?xml version="1.0" encoding="utf-8"?>
-<ds:datastoreItem xmlns:ds="http://schemas.openxmlformats.org/officeDocument/2006/customXml" ds:itemID="{E784C56D-B78D-4F84-BBF3-97F8CC994A6A}">
+<ds:datastoreItem xmlns:ds="http://schemas.openxmlformats.org/officeDocument/2006/customXml" ds:itemID="{53621202-019B-4226-A3B2-74FC0DCA54B3}">
   <ds:schemaRefs>
     <ds:schemaRef ds:uri="http://schemas.openxmlformats.org/officeDocument/2006/bibliography"/>
   </ds:schemaRefs>

</xml_diff>